<commit_message>
new cloud storage base
</commit_message>
<xml_diff>
--- a/Assignments/Assignment09_CloudStorage/Assignment09_CloudStorage.docx
+++ b/Assignments/Assignment09_CloudStorage/Assignment09_CloudStorage.docx
@@ -1,6 +1,6 @@
 
 <file path=word/document.xml><?xml version="1.0" encoding="utf-8"?>
-<w:document xmlns:wpc="http://schemas.microsoft.com/office/word/2010/wordprocessingCanvas" xmlns:cx="http://schemas.microsoft.com/office/drawing/2014/chartex" xmlns:cx1="http://schemas.microsoft.com/office/drawing/2015/9/8/chartex" xmlns:cx2="http://schemas.microsoft.com/office/drawing/2015/10/21/chartex" xmlns:cx3="http://schemas.microsoft.com/office/drawing/2016/5/9/chartex" xmlns:cx4="http://schemas.microsoft.com/office/drawing/2016/5/10/chartex" xmlns:cx5="http://schemas.microsoft.com/office/drawing/2016/5/11/chartex" xmlns:cx6="http://schemas.microsoft.com/office/drawing/2016/5/12/chartex" xmlns:cx7="http://schemas.microsoft.com/office/drawing/2016/5/13/chartex" xmlns:cx8="http://schemas.microsoft.com/office/drawing/2016/5/14/chartex" xmlns:mc="http://schemas.openxmlformats.org/markup-compatibility/2006" xmlns:aink="http://schemas.microsoft.com/office/drawing/2016/ink" xmlns:am3d="http://schemas.microsoft.com/office/drawing/2017/model3d" xmlns:o="urn:schemas-microsoft-com:office:office" xmlns:r="http://schemas.openxmlformats.org/officeDocument/2006/relationships" xmlns:m="http://schemas.openxmlformats.org/officeDocument/2006/math" xmlns:v="urn:schemas-microsoft-com:vml" xmlns:wp14="http://schemas.microsoft.com/office/word/2010/wordprocessingDrawing" xmlns:wp="http://schemas.openxmlformats.org/drawingml/2006/wordprocessingDrawing" xmlns:w10="urn:schemas-microsoft-com:office:word" xmlns:w="http://schemas.openxmlformats.org/wordprocessingml/2006/main" xmlns:w14="http://schemas.microsoft.com/office/word/2010/wordml" xmlns:w15="http://schemas.microsoft.com/office/word/2012/wordml" xmlns:w16cex="http://schemas.microsoft.com/office/word/2018/wordml/cex" xmlns:w16cid="http://schemas.microsoft.com/office/word/2016/wordml/cid" xmlns:w16="http://schemas.microsoft.com/office/word/2018/wordml" xmlns:w16sdtdh="http://schemas.microsoft.com/office/word/2020/wordml/sdtdatahash" xmlns:w16se="http://schemas.microsoft.com/office/word/2015/wordml/symex" xmlns:wpg="http://schemas.microsoft.com/office/word/2010/wordprocessingGroup" xmlns:wpi="http://schemas.microsoft.com/office/word/2010/wordprocessingInk" xmlns:wne="http://schemas.microsoft.com/office/word/2006/wordml" xmlns:wps="http://schemas.microsoft.com/office/word/2010/wordprocessingShape" mc:Ignorable="w14 w15 w16se w16cid w16 w16cex w16sdtdh wp14">
+<w:document xmlns:wpc="http://schemas.microsoft.com/office/word/2010/wordprocessingCanvas" xmlns:cx="http://schemas.microsoft.com/office/drawing/2014/chartex" xmlns:cx1="http://schemas.microsoft.com/office/drawing/2015/9/8/chartex" xmlns:cx2="http://schemas.microsoft.com/office/drawing/2015/10/21/chartex" xmlns:cx3="http://schemas.microsoft.com/office/drawing/2016/5/9/chartex" xmlns:cx4="http://schemas.microsoft.com/office/drawing/2016/5/10/chartex" xmlns:cx5="http://schemas.microsoft.com/office/drawing/2016/5/11/chartex" xmlns:cx6="http://schemas.microsoft.com/office/drawing/2016/5/12/chartex" xmlns:cx7="http://schemas.microsoft.com/office/drawing/2016/5/13/chartex" xmlns:cx8="http://schemas.microsoft.com/office/drawing/2016/5/14/chartex" xmlns:mc="http://schemas.openxmlformats.org/markup-compatibility/2006" xmlns:aink="http://schemas.microsoft.com/office/drawing/2016/ink" xmlns:am3d="http://schemas.microsoft.com/office/drawing/2017/model3d" xmlns:o="urn:schemas-microsoft-com:office:office" xmlns:oel="http://schemas.microsoft.com/office/2019/extlst" xmlns:r="http://schemas.openxmlformats.org/officeDocument/2006/relationships" xmlns:m="http://schemas.openxmlformats.org/officeDocument/2006/math" xmlns:v="urn:schemas-microsoft-com:vml" xmlns:wp14="http://schemas.microsoft.com/office/word/2010/wordprocessingDrawing" xmlns:wp="http://schemas.openxmlformats.org/drawingml/2006/wordprocessingDrawing" xmlns:w10="urn:schemas-microsoft-com:office:word" xmlns:w="http://schemas.openxmlformats.org/wordprocessingml/2006/main" xmlns:w14="http://schemas.microsoft.com/office/word/2010/wordml" xmlns:w15="http://schemas.microsoft.com/office/word/2012/wordml" xmlns:w16cex="http://schemas.microsoft.com/office/word/2018/wordml/cex" xmlns:w16cid="http://schemas.microsoft.com/office/word/2016/wordml/cid" xmlns:w16="http://schemas.microsoft.com/office/word/2018/wordml" xmlns:w16sdtdh="http://schemas.microsoft.com/office/word/2020/wordml/sdtdatahash" xmlns:w16se="http://schemas.microsoft.com/office/word/2015/wordml/symex" xmlns:wpg="http://schemas.microsoft.com/office/word/2010/wordprocessingGroup" xmlns:wpi="http://schemas.microsoft.com/office/word/2010/wordprocessingInk" xmlns:wne="http://schemas.microsoft.com/office/word/2006/wordml" xmlns:wps="http://schemas.microsoft.com/office/word/2010/wordprocessingShape" mc:Ignorable="w14 w15 w16se w16cid w16 w16cex w16sdtdh wp14">
   <w:body>
     <w:p>
       <w:pPr>
@@ -104,7 +104,13 @@
         <w:t xml:space="preserve"> These image elements should be created dynamically as you loop through a JSON response of image entities from the server.</w:t>
       </w:r>
       <w:r>
-        <w:t xml:space="preserve"> (Hint: for images (</w:t>
+        <w:t xml:space="preserve"> (Hint: </w:t>
+      </w:r>
+      <w:r>
+        <w:t>the</w:t>
+      </w:r>
+      <w:r>
+        <w:t xml:space="preserve"> “</w:t>
       </w:r>
       <w:proofErr w:type="spellStart"/>
       <w:r>
@@ -112,7 +118,22 @@
       </w:r>
       <w:proofErr w:type="spellEnd"/>
       <w:r>
-        <w:t xml:space="preserve"> HTML element), your web browser will make a GET request to whatever URL is in the </w:t>
+        <w:t>”</w:t>
+      </w:r>
+      <w:r>
+        <w:t xml:space="preserve"> HTML element</w:t>
+      </w:r>
+      <w:r>
+        <w:t xml:space="preserve"> causes the browser</w:t>
+      </w:r>
+      <w:r>
+        <w:t xml:space="preserve"> </w:t>
+      </w:r>
+      <w:r>
+        <w:t>to make</w:t>
+      </w:r>
+      <w:r>
+        <w:t xml:space="preserve"> a GET request to whatever URL is in the </w:t>
       </w:r>
       <w:proofErr w:type="spellStart"/>
       <w:r>
@@ -149,13 +170,13 @@
         <w:t xml:space="preserve">Each image should be enforced to have a reasonable max height and width, </w:t>
       </w:r>
       <w:r>
-        <w:t xml:space="preserve">such as 300px and should display their </w:t>
-      </w:r>
-      <w:r>
-        <w:t>name</w:t>
-      </w:r>
-      <w:r>
-        <w:t xml:space="preserve"> when the mouse hovers over them.</w:t>
+        <w:t xml:space="preserve">such as 300px and </w:t>
+      </w:r>
+      <w:r>
+        <w:t>must use the name of the image for the alt attribute</w:t>
+      </w:r>
+      <w:r>
+        <w:t>.</w:t>
       </w:r>
       <w:r>
         <w:t xml:space="preserve"> Use </w:t>
@@ -184,7 +205,13 @@
         <w:t xml:space="preserve">form: </w:t>
       </w:r>
       <w:r>
-        <w:t>Add a form field where a user can select a file to upload</w:t>
+        <w:t xml:space="preserve">Add </w:t>
+      </w:r>
+      <w:r>
+        <w:t xml:space="preserve">fields </w:t>
+      </w:r>
+      <w:r>
+        <w:t>where a user can select a file to upload</w:t>
       </w:r>
       <w:r>
         <w:t xml:space="preserve"> and a </w:t>
@@ -215,6 +242,17 @@
       </w:r>
       <w:r>
         <w:t>.</w:t>
+      </w:r>
+      <w:r>
+        <w:t xml:space="preserve"> Lastly, add a purge images button to remove </w:t>
+      </w:r>
+      <w:proofErr w:type="gramStart"/>
+      <w:r>
+        <w:t>all of</w:t>
+      </w:r>
+      <w:proofErr w:type="gramEnd"/>
+      <w:r>
+        <w:t xml:space="preserve"> the images on the server</w:t>
       </w:r>
     </w:p>
     <w:p>
@@ -232,7 +270,13 @@
         <w:t xml:space="preserve">upload: </w:t>
       </w:r>
       <w:r>
-        <w:t>After the upload is complete, send a request to notify the server, and then display the new image on the page automatically (using a download URL obtained from the server).</w:t>
+        <w:t xml:space="preserve">After the upload is complete, send a request to notify the server, and then display the new image on the page automatically (using </w:t>
+      </w:r>
+      <w:r>
+        <w:t>the</w:t>
+      </w:r>
+      <w:r>
+        <w:t xml:space="preserve"> download URL obtained from the server).</w:t>
       </w:r>
     </w:p>
     <w:p>
@@ -402,6 +446,40 @@
       <w:pPr>
         <w:pStyle w:val="ListParagraph"/>
         <w:numPr>
+          <w:ilvl w:val="1"/>
+          <w:numId w:val="2"/>
+        </w:numPr>
+      </w:pPr>
+      <w:proofErr w:type="spellStart"/>
+      <w:r>
+        <w:rPr>
+          <w:b/>
+        </w:rPr>
+        <w:t>PurgeAsync</w:t>
+      </w:r>
+      <w:proofErr w:type="spellEnd"/>
+      <w:r>
+        <w:rPr>
+          <w:b/>
+        </w:rPr>
+        <w:t>:</w:t>
+      </w:r>
+      <w:r>
+        <w:t xml:space="preserve"> Delete </w:t>
+      </w:r>
+      <w:proofErr w:type="gramStart"/>
+      <w:r>
+        <w:t>all of</w:t>
+      </w:r>
+      <w:proofErr w:type="gramEnd"/>
+      <w:r>
+        <w:t xml:space="preserve"> the images from the server if the method DELETE is sent to the controller.</w:t>
+      </w:r>
+    </w:p>
+    <w:p>
+      <w:pPr>
+        <w:pStyle w:val="ListParagraph"/>
+        <w:numPr>
           <w:ilvl w:val="0"/>
           <w:numId w:val="2"/>
         </w:numPr>
@@ -465,12 +543,36 @@
     <w:p>
       <w:pPr>
         <w:ind w:firstLine="720"/>
-      </w:pPr>
-      <w:r>
-        <w:rPr>
-          <w:b/>
-        </w:rPr>
-        <w:t xml:space="preserve">Cirie </w:t>
+        <w:rPr>
+          <w:b/>
+        </w:rPr>
+      </w:pPr>
+    </w:p>
+    <w:p>
+      <w:pPr>
+        <w:ind w:firstLine="720"/>
+        <w:rPr>
+          <w:b/>
+        </w:rPr>
+      </w:pPr>
+    </w:p>
+    <w:p>
+      <w:pPr>
+        <w:ind w:firstLine="720"/>
+      </w:pPr>
+      <w:proofErr w:type="spellStart"/>
+      <w:r>
+        <w:rPr>
+          <w:b/>
+        </w:rPr>
+        <w:t>Cirie</w:t>
+      </w:r>
+      <w:proofErr w:type="spellEnd"/>
+      <w:r>
+        <w:rPr>
+          <w:b/>
+        </w:rPr>
+        <w:t xml:space="preserve"> </w:t>
       </w:r>
       <w:r>
         <w:rPr>
@@ -498,7 +600,6 @@
         <w:rPr>
           <w:b/>
         </w:rPr>
-        <w:lastRenderedPageBreak/>
         <w:t>Rupert</w:t>
       </w:r>
       <w:r>
@@ -516,13 +617,7 @@
         <w:tab/>
       </w:r>
       <w:r>
-        <w:t xml:space="preserve">Add a progress bar to your page that updates as the image is being uploaded. </w:t>
-      </w:r>
-      <w:r>
-        <w:t>Extra reputation b</w:t>
-      </w:r>
-      <w:r>
-        <w:t>onus if the progress bar is smoothly animated!</w:t>
+        <w:t>Add a progress bar to your page that updates as the image is being uploaded.</w:t>
       </w:r>
     </w:p>
     <w:p>
@@ -557,47 +652,6 @@
       </w:r>
       <w:r>
         <w:t>a slider to the page that controls image size.</w:t>
-      </w:r>
-    </w:p>
-    <w:p>
-      <w:pPr>
-        <w:ind w:left="720"/>
-        <w:rPr>
-          <w:b/>
-          <w:bCs/>
-        </w:rPr>
-      </w:pPr>
-      <w:r>
-        <w:rPr>
-          <w:b/>
-          <w:bCs/>
-        </w:rPr>
-        <w:t>Tony Level</w:t>
-      </w:r>
-    </w:p>
-    <w:p>
-      <w:pPr>
-        <w:ind w:left="720"/>
-      </w:pPr>
-      <w:r>
-        <w:tab/>
-        <w:t xml:space="preserve">Remove all the </w:t>
-      </w:r>
-      <w:proofErr w:type="spellStart"/>
-      <w:r>
-        <w:t>Promise.then</w:t>
-      </w:r>
-      <w:proofErr w:type="spellEnd"/>
-      <w:r>
-        <w:t xml:space="preserve"> calls from your </w:t>
-      </w:r>
-      <w:proofErr w:type="spellStart"/>
-      <w:r>
-        <w:t>javascript</w:t>
-      </w:r>
-      <w:proofErr w:type="spellEnd"/>
-      <w:r>
-        <w:t xml:space="preserve"> and replace them with the equivalent async/await.</w:t>
       </w:r>
     </w:p>
     <w:p>
@@ -771,7 +825,7 @@
 </file>
 
 <file path=word/endnotes.xml><?xml version="1.0" encoding="utf-8"?>
-<w:endnotes xmlns:wpc="http://schemas.microsoft.com/office/word/2010/wordprocessingCanvas" xmlns:cx="http://schemas.microsoft.com/office/drawing/2014/chartex" xmlns:cx1="http://schemas.microsoft.com/office/drawing/2015/9/8/chartex" xmlns:cx2="http://schemas.microsoft.com/office/drawing/2015/10/21/chartex" xmlns:cx3="http://schemas.microsoft.com/office/drawing/2016/5/9/chartex" xmlns:cx4="http://schemas.microsoft.com/office/drawing/2016/5/10/chartex" xmlns:cx5="http://schemas.microsoft.com/office/drawing/2016/5/11/chartex" xmlns:cx6="http://schemas.microsoft.com/office/drawing/2016/5/12/chartex" xmlns:cx7="http://schemas.microsoft.com/office/drawing/2016/5/13/chartex" xmlns:cx8="http://schemas.microsoft.com/office/drawing/2016/5/14/chartex" xmlns:mc="http://schemas.openxmlformats.org/markup-compatibility/2006" xmlns:aink="http://schemas.microsoft.com/office/drawing/2016/ink" xmlns:am3d="http://schemas.microsoft.com/office/drawing/2017/model3d" xmlns:o="urn:schemas-microsoft-com:office:office" xmlns:r="http://schemas.openxmlformats.org/officeDocument/2006/relationships" xmlns:m="http://schemas.openxmlformats.org/officeDocument/2006/math" xmlns:v="urn:schemas-microsoft-com:vml" xmlns:wp14="http://schemas.microsoft.com/office/word/2010/wordprocessingDrawing" xmlns:wp="http://schemas.openxmlformats.org/drawingml/2006/wordprocessingDrawing" xmlns:w10="urn:schemas-microsoft-com:office:word" xmlns:w="http://schemas.openxmlformats.org/wordprocessingml/2006/main" xmlns:w14="http://schemas.microsoft.com/office/word/2010/wordml" xmlns:w15="http://schemas.microsoft.com/office/word/2012/wordml" xmlns:w16cex="http://schemas.microsoft.com/office/word/2018/wordml/cex" xmlns:w16cid="http://schemas.microsoft.com/office/word/2016/wordml/cid" xmlns:w16="http://schemas.microsoft.com/office/word/2018/wordml" xmlns:w16sdtdh="http://schemas.microsoft.com/office/word/2020/wordml/sdtdatahash" xmlns:w16se="http://schemas.microsoft.com/office/word/2015/wordml/symex" xmlns:wpg="http://schemas.microsoft.com/office/word/2010/wordprocessingGroup" xmlns:wpi="http://schemas.microsoft.com/office/word/2010/wordprocessingInk" xmlns:wne="http://schemas.microsoft.com/office/word/2006/wordml" xmlns:wps="http://schemas.microsoft.com/office/word/2010/wordprocessingShape" mc:Ignorable="w14 w15 w16se w16cid w16 w16cex w16sdtdh wp14">
+<w:endnotes xmlns:wpc="http://schemas.microsoft.com/office/word/2010/wordprocessingCanvas" xmlns:cx="http://schemas.microsoft.com/office/drawing/2014/chartex" xmlns:cx1="http://schemas.microsoft.com/office/drawing/2015/9/8/chartex" xmlns:cx2="http://schemas.microsoft.com/office/drawing/2015/10/21/chartex" xmlns:cx3="http://schemas.microsoft.com/office/drawing/2016/5/9/chartex" xmlns:cx4="http://schemas.microsoft.com/office/drawing/2016/5/10/chartex" xmlns:cx5="http://schemas.microsoft.com/office/drawing/2016/5/11/chartex" xmlns:cx6="http://schemas.microsoft.com/office/drawing/2016/5/12/chartex" xmlns:cx7="http://schemas.microsoft.com/office/drawing/2016/5/13/chartex" xmlns:cx8="http://schemas.microsoft.com/office/drawing/2016/5/14/chartex" xmlns:mc="http://schemas.openxmlformats.org/markup-compatibility/2006" xmlns:aink="http://schemas.microsoft.com/office/drawing/2016/ink" xmlns:am3d="http://schemas.microsoft.com/office/drawing/2017/model3d" xmlns:o="urn:schemas-microsoft-com:office:office" xmlns:oel="http://schemas.microsoft.com/office/2019/extlst" xmlns:r="http://schemas.openxmlformats.org/officeDocument/2006/relationships" xmlns:m="http://schemas.openxmlformats.org/officeDocument/2006/math" xmlns:v="urn:schemas-microsoft-com:vml" xmlns:wp14="http://schemas.microsoft.com/office/word/2010/wordprocessingDrawing" xmlns:wp="http://schemas.openxmlformats.org/drawingml/2006/wordprocessingDrawing" xmlns:w10="urn:schemas-microsoft-com:office:word" xmlns:w="http://schemas.openxmlformats.org/wordprocessingml/2006/main" xmlns:w14="http://schemas.microsoft.com/office/word/2010/wordml" xmlns:w15="http://schemas.microsoft.com/office/word/2012/wordml" xmlns:w16cex="http://schemas.microsoft.com/office/word/2018/wordml/cex" xmlns:w16cid="http://schemas.microsoft.com/office/word/2016/wordml/cid" xmlns:w16="http://schemas.microsoft.com/office/word/2018/wordml" xmlns:w16sdtdh="http://schemas.microsoft.com/office/word/2020/wordml/sdtdatahash" xmlns:w16se="http://schemas.microsoft.com/office/word/2015/wordml/symex" xmlns:wpg="http://schemas.microsoft.com/office/word/2010/wordprocessingGroup" xmlns:wpi="http://schemas.microsoft.com/office/word/2010/wordprocessingInk" xmlns:wne="http://schemas.microsoft.com/office/word/2006/wordml" xmlns:wps="http://schemas.microsoft.com/office/word/2010/wordprocessingShape" mc:Ignorable="w14 w15 w16se w16cid w16 w16cex w16sdtdh wp14">
   <w:endnote w:type="separator" w:id="-1">
     <w:p>
       <w:pPr>
@@ -796,7 +850,7 @@
 </file>
 
 <file path=word/footer1.xml><?xml version="1.0" encoding="utf-8"?>
-<w:ftr xmlns:wpc="http://schemas.microsoft.com/office/word/2010/wordprocessingCanvas" xmlns:cx="http://schemas.microsoft.com/office/drawing/2014/chartex" xmlns:cx1="http://schemas.microsoft.com/office/drawing/2015/9/8/chartex" xmlns:cx2="http://schemas.microsoft.com/office/drawing/2015/10/21/chartex" xmlns:cx3="http://schemas.microsoft.com/office/drawing/2016/5/9/chartex" xmlns:cx4="http://schemas.microsoft.com/office/drawing/2016/5/10/chartex" xmlns:cx5="http://schemas.microsoft.com/office/drawing/2016/5/11/chartex" xmlns:cx6="http://schemas.microsoft.com/office/drawing/2016/5/12/chartex" xmlns:cx7="http://schemas.microsoft.com/office/drawing/2016/5/13/chartex" xmlns:cx8="http://schemas.microsoft.com/office/drawing/2016/5/14/chartex" xmlns:mc="http://schemas.openxmlformats.org/markup-compatibility/2006" xmlns:aink="http://schemas.microsoft.com/office/drawing/2016/ink" xmlns:am3d="http://schemas.microsoft.com/office/drawing/2017/model3d" xmlns:o="urn:schemas-microsoft-com:office:office" xmlns:r="http://schemas.openxmlformats.org/officeDocument/2006/relationships" xmlns:m="http://schemas.openxmlformats.org/officeDocument/2006/math" xmlns:v="urn:schemas-microsoft-com:vml" xmlns:wp14="http://schemas.microsoft.com/office/word/2010/wordprocessingDrawing" xmlns:wp="http://schemas.openxmlformats.org/drawingml/2006/wordprocessingDrawing" xmlns:w10="urn:schemas-microsoft-com:office:word" xmlns:w="http://schemas.openxmlformats.org/wordprocessingml/2006/main" xmlns:w14="http://schemas.microsoft.com/office/word/2010/wordml" xmlns:w15="http://schemas.microsoft.com/office/word/2012/wordml" xmlns:w16cex="http://schemas.microsoft.com/office/word/2018/wordml/cex" xmlns:w16cid="http://schemas.microsoft.com/office/word/2016/wordml/cid" xmlns:w16="http://schemas.microsoft.com/office/word/2018/wordml" xmlns:w16sdtdh="http://schemas.microsoft.com/office/word/2020/wordml/sdtdatahash" xmlns:w16se="http://schemas.microsoft.com/office/word/2015/wordml/symex" xmlns:wpg="http://schemas.microsoft.com/office/word/2010/wordprocessingGroup" xmlns:wpi="http://schemas.microsoft.com/office/word/2010/wordprocessingInk" xmlns:wne="http://schemas.microsoft.com/office/word/2006/wordml" xmlns:wps="http://schemas.microsoft.com/office/word/2010/wordprocessingShape" mc:Ignorable="w14 w15 w16se w16cid w16 w16cex w16sdtdh wp14">
+<w:ftr xmlns:wpc="http://schemas.microsoft.com/office/word/2010/wordprocessingCanvas" xmlns:cx="http://schemas.microsoft.com/office/drawing/2014/chartex" xmlns:cx1="http://schemas.microsoft.com/office/drawing/2015/9/8/chartex" xmlns:cx2="http://schemas.microsoft.com/office/drawing/2015/10/21/chartex" xmlns:cx3="http://schemas.microsoft.com/office/drawing/2016/5/9/chartex" xmlns:cx4="http://schemas.microsoft.com/office/drawing/2016/5/10/chartex" xmlns:cx5="http://schemas.microsoft.com/office/drawing/2016/5/11/chartex" xmlns:cx6="http://schemas.microsoft.com/office/drawing/2016/5/12/chartex" xmlns:cx7="http://schemas.microsoft.com/office/drawing/2016/5/13/chartex" xmlns:cx8="http://schemas.microsoft.com/office/drawing/2016/5/14/chartex" xmlns:mc="http://schemas.openxmlformats.org/markup-compatibility/2006" xmlns:aink="http://schemas.microsoft.com/office/drawing/2016/ink" xmlns:am3d="http://schemas.microsoft.com/office/drawing/2017/model3d" xmlns:o="urn:schemas-microsoft-com:office:office" xmlns:oel="http://schemas.microsoft.com/office/2019/extlst" xmlns:r="http://schemas.openxmlformats.org/officeDocument/2006/relationships" xmlns:m="http://schemas.openxmlformats.org/officeDocument/2006/math" xmlns:v="urn:schemas-microsoft-com:vml" xmlns:wp14="http://schemas.microsoft.com/office/word/2010/wordprocessingDrawing" xmlns:wp="http://schemas.openxmlformats.org/drawingml/2006/wordprocessingDrawing" xmlns:w10="urn:schemas-microsoft-com:office:word" xmlns:w="http://schemas.openxmlformats.org/wordprocessingml/2006/main" xmlns:w14="http://schemas.microsoft.com/office/word/2010/wordml" xmlns:w15="http://schemas.microsoft.com/office/word/2012/wordml" xmlns:w16cex="http://schemas.microsoft.com/office/word/2018/wordml/cex" xmlns:w16cid="http://schemas.microsoft.com/office/word/2016/wordml/cid" xmlns:w16="http://schemas.microsoft.com/office/word/2018/wordml" xmlns:w16sdtdh="http://schemas.microsoft.com/office/word/2020/wordml/sdtdatahash" xmlns:w16se="http://schemas.microsoft.com/office/word/2015/wordml/symex" xmlns:wpg="http://schemas.microsoft.com/office/word/2010/wordprocessingGroup" xmlns:wpi="http://schemas.microsoft.com/office/word/2010/wordprocessingInk" xmlns:wne="http://schemas.microsoft.com/office/word/2006/wordml" xmlns:wps="http://schemas.microsoft.com/office/word/2010/wordprocessingShape" mc:Ignorable="w14 w15 w16se w16cid w16 w16cex w16sdtdh wp14">
   <w:p>
     <w:pPr>
       <w:pStyle w:val="Footer"/>
@@ -806,7 +860,7 @@
 </file>
 
 <file path=word/footer2.xml><?xml version="1.0" encoding="utf-8"?>
-<w:ftr xmlns:wpc="http://schemas.microsoft.com/office/word/2010/wordprocessingCanvas" xmlns:cx="http://schemas.microsoft.com/office/drawing/2014/chartex" xmlns:cx1="http://schemas.microsoft.com/office/drawing/2015/9/8/chartex" xmlns:cx2="http://schemas.microsoft.com/office/drawing/2015/10/21/chartex" xmlns:cx3="http://schemas.microsoft.com/office/drawing/2016/5/9/chartex" xmlns:cx4="http://schemas.microsoft.com/office/drawing/2016/5/10/chartex" xmlns:cx5="http://schemas.microsoft.com/office/drawing/2016/5/11/chartex" xmlns:cx6="http://schemas.microsoft.com/office/drawing/2016/5/12/chartex" xmlns:cx7="http://schemas.microsoft.com/office/drawing/2016/5/13/chartex" xmlns:cx8="http://schemas.microsoft.com/office/drawing/2016/5/14/chartex" xmlns:mc="http://schemas.openxmlformats.org/markup-compatibility/2006" xmlns:aink="http://schemas.microsoft.com/office/drawing/2016/ink" xmlns:am3d="http://schemas.microsoft.com/office/drawing/2017/model3d" xmlns:o="urn:schemas-microsoft-com:office:office" xmlns:r="http://schemas.openxmlformats.org/officeDocument/2006/relationships" xmlns:m="http://schemas.openxmlformats.org/officeDocument/2006/math" xmlns:v="urn:schemas-microsoft-com:vml" xmlns:wp14="http://schemas.microsoft.com/office/word/2010/wordprocessingDrawing" xmlns:wp="http://schemas.openxmlformats.org/drawingml/2006/wordprocessingDrawing" xmlns:w10="urn:schemas-microsoft-com:office:word" xmlns:w="http://schemas.openxmlformats.org/wordprocessingml/2006/main" xmlns:w14="http://schemas.microsoft.com/office/word/2010/wordml" xmlns:w15="http://schemas.microsoft.com/office/word/2012/wordml" xmlns:w16cex="http://schemas.microsoft.com/office/word/2018/wordml/cex" xmlns:w16cid="http://schemas.microsoft.com/office/word/2016/wordml/cid" xmlns:w16="http://schemas.microsoft.com/office/word/2018/wordml" xmlns:w16sdtdh="http://schemas.microsoft.com/office/word/2020/wordml/sdtdatahash" xmlns:w16se="http://schemas.microsoft.com/office/word/2015/wordml/symex" xmlns:wpg="http://schemas.microsoft.com/office/word/2010/wordprocessingGroup" xmlns:wpi="http://schemas.microsoft.com/office/word/2010/wordprocessingInk" xmlns:wne="http://schemas.microsoft.com/office/word/2006/wordml" xmlns:wps="http://schemas.microsoft.com/office/word/2010/wordprocessingShape" mc:Ignorable="w14 w15 w16se w16cid w16 w16cex w16sdtdh wp14">
+<w:ftr xmlns:wpc="http://schemas.microsoft.com/office/word/2010/wordprocessingCanvas" xmlns:cx="http://schemas.microsoft.com/office/drawing/2014/chartex" xmlns:cx1="http://schemas.microsoft.com/office/drawing/2015/9/8/chartex" xmlns:cx2="http://schemas.microsoft.com/office/drawing/2015/10/21/chartex" xmlns:cx3="http://schemas.microsoft.com/office/drawing/2016/5/9/chartex" xmlns:cx4="http://schemas.microsoft.com/office/drawing/2016/5/10/chartex" xmlns:cx5="http://schemas.microsoft.com/office/drawing/2016/5/11/chartex" xmlns:cx6="http://schemas.microsoft.com/office/drawing/2016/5/12/chartex" xmlns:cx7="http://schemas.microsoft.com/office/drawing/2016/5/13/chartex" xmlns:cx8="http://schemas.microsoft.com/office/drawing/2016/5/14/chartex" xmlns:mc="http://schemas.openxmlformats.org/markup-compatibility/2006" xmlns:aink="http://schemas.microsoft.com/office/drawing/2016/ink" xmlns:am3d="http://schemas.microsoft.com/office/drawing/2017/model3d" xmlns:o="urn:schemas-microsoft-com:office:office" xmlns:oel="http://schemas.microsoft.com/office/2019/extlst" xmlns:r="http://schemas.openxmlformats.org/officeDocument/2006/relationships" xmlns:m="http://schemas.openxmlformats.org/officeDocument/2006/math" xmlns:v="urn:schemas-microsoft-com:vml" xmlns:wp14="http://schemas.microsoft.com/office/word/2010/wordprocessingDrawing" xmlns:wp="http://schemas.openxmlformats.org/drawingml/2006/wordprocessingDrawing" xmlns:w10="urn:schemas-microsoft-com:office:word" xmlns:w="http://schemas.openxmlformats.org/wordprocessingml/2006/main" xmlns:w14="http://schemas.microsoft.com/office/word/2010/wordml" xmlns:w15="http://schemas.microsoft.com/office/word/2012/wordml" xmlns:w16cex="http://schemas.microsoft.com/office/word/2018/wordml/cex" xmlns:w16cid="http://schemas.microsoft.com/office/word/2016/wordml/cid" xmlns:w16="http://schemas.microsoft.com/office/word/2018/wordml" xmlns:w16sdtdh="http://schemas.microsoft.com/office/word/2020/wordml/sdtdatahash" xmlns:w16se="http://schemas.microsoft.com/office/word/2015/wordml/symex" xmlns:wpg="http://schemas.microsoft.com/office/word/2010/wordprocessingGroup" xmlns:wpi="http://schemas.microsoft.com/office/word/2010/wordprocessingInk" xmlns:wne="http://schemas.microsoft.com/office/word/2006/wordml" xmlns:wps="http://schemas.microsoft.com/office/word/2010/wordprocessingShape" mc:Ignorable="w14 w15 w16se w16cid w16 w16cex w16sdtdh wp14">
   <w:p>
     <w:pPr>
       <w:pStyle w:val="Footer"/>
@@ -816,7 +870,7 @@
 </file>
 
 <file path=word/footer3.xml><?xml version="1.0" encoding="utf-8"?>
-<w:ftr xmlns:wpc="http://schemas.microsoft.com/office/word/2010/wordprocessingCanvas" xmlns:cx="http://schemas.microsoft.com/office/drawing/2014/chartex" xmlns:cx1="http://schemas.microsoft.com/office/drawing/2015/9/8/chartex" xmlns:cx2="http://schemas.microsoft.com/office/drawing/2015/10/21/chartex" xmlns:cx3="http://schemas.microsoft.com/office/drawing/2016/5/9/chartex" xmlns:cx4="http://schemas.microsoft.com/office/drawing/2016/5/10/chartex" xmlns:cx5="http://schemas.microsoft.com/office/drawing/2016/5/11/chartex" xmlns:cx6="http://schemas.microsoft.com/office/drawing/2016/5/12/chartex" xmlns:cx7="http://schemas.microsoft.com/office/drawing/2016/5/13/chartex" xmlns:cx8="http://schemas.microsoft.com/office/drawing/2016/5/14/chartex" xmlns:mc="http://schemas.openxmlformats.org/markup-compatibility/2006" xmlns:aink="http://schemas.microsoft.com/office/drawing/2016/ink" xmlns:am3d="http://schemas.microsoft.com/office/drawing/2017/model3d" xmlns:o="urn:schemas-microsoft-com:office:office" xmlns:r="http://schemas.openxmlformats.org/officeDocument/2006/relationships" xmlns:m="http://schemas.openxmlformats.org/officeDocument/2006/math" xmlns:v="urn:schemas-microsoft-com:vml" xmlns:wp14="http://schemas.microsoft.com/office/word/2010/wordprocessingDrawing" xmlns:wp="http://schemas.openxmlformats.org/drawingml/2006/wordprocessingDrawing" xmlns:w10="urn:schemas-microsoft-com:office:word" xmlns:w="http://schemas.openxmlformats.org/wordprocessingml/2006/main" xmlns:w14="http://schemas.microsoft.com/office/word/2010/wordml" xmlns:w15="http://schemas.microsoft.com/office/word/2012/wordml" xmlns:w16cex="http://schemas.microsoft.com/office/word/2018/wordml/cex" xmlns:w16cid="http://schemas.microsoft.com/office/word/2016/wordml/cid" xmlns:w16="http://schemas.microsoft.com/office/word/2018/wordml" xmlns:w16sdtdh="http://schemas.microsoft.com/office/word/2020/wordml/sdtdatahash" xmlns:w16se="http://schemas.microsoft.com/office/word/2015/wordml/symex" xmlns:wpg="http://schemas.microsoft.com/office/word/2010/wordprocessingGroup" xmlns:wpi="http://schemas.microsoft.com/office/word/2010/wordprocessingInk" xmlns:wne="http://schemas.microsoft.com/office/word/2006/wordml" xmlns:wps="http://schemas.microsoft.com/office/word/2010/wordprocessingShape" mc:Ignorable="w14 w15 w16se w16cid w16 w16cex w16sdtdh wp14">
+<w:ftr xmlns:wpc="http://schemas.microsoft.com/office/word/2010/wordprocessingCanvas" xmlns:cx="http://schemas.microsoft.com/office/drawing/2014/chartex" xmlns:cx1="http://schemas.microsoft.com/office/drawing/2015/9/8/chartex" xmlns:cx2="http://schemas.microsoft.com/office/drawing/2015/10/21/chartex" xmlns:cx3="http://schemas.microsoft.com/office/drawing/2016/5/9/chartex" xmlns:cx4="http://schemas.microsoft.com/office/drawing/2016/5/10/chartex" xmlns:cx5="http://schemas.microsoft.com/office/drawing/2016/5/11/chartex" xmlns:cx6="http://schemas.microsoft.com/office/drawing/2016/5/12/chartex" xmlns:cx7="http://schemas.microsoft.com/office/drawing/2016/5/13/chartex" xmlns:cx8="http://schemas.microsoft.com/office/drawing/2016/5/14/chartex" xmlns:mc="http://schemas.openxmlformats.org/markup-compatibility/2006" xmlns:aink="http://schemas.microsoft.com/office/drawing/2016/ink" xmlns:am3d="http://schemas.microsoft.com/office/drawing/2017/model3d" xmlns:o="urn:schemas-microsoft-com:office:office" xmlns:oel="http://schemas.microsoft.com/office/2019/extlst" xmlns:r="http://schemas.openxmlformats.org/officeDocument/2006/relationships" xmlns:m="http://schemas.openxmlformats.org/officeDocument/2006/math" xmlns:v="urn:schemas-microsoft-com:vml" xmlns:wp14="http://schemas.microsoft.com/office/word/2010/wordprocessingDrawing" xmlns:wp="http://schemas.openxmlformats.org/drawingml/2006/wordprocessingDrawing" xmlns:w10="urn:schemas-microsoft-com:office:word" xmlns:w="http://schemas.openxmlformats.org/wordprocessingml/2006/main" xmlns:w14="http://schemas.microsoft.com/office/word/2010/wordml" xmlns:w15="http://schemas.microsoft.com/office/word/2012/wordml" xmlns:w16cex="http://schemas.microsoft.com/office/word/2018/wordml/cex" xmlns:w16cid="http://schemas.microsoft.com/office/word/2016/wordml/cid" xmlns:w16="http://schemas.microsoft.com/office/word/2018/wordml" xmlns:w16sdtdh="http://schemas.microsoft.com/office/word/2020/wordml/sdtdatahash" xmlns:w16se="http://schemas.microsoft.com/office/word/2015/wordml/symex" xmlns:wpg="http://schemas.microsoft.com/office/word/2010/wordprocessingGroup" xmlns:wpi="http://schemas.microsoft.com/office/word/2010/wordprocessingInk" xmlns:wne="http://schemas.microsoft.com/office/word/2006/wordml" xmlns:wps="http://schemas.microsoft.com/office/word/2010/wordprocessingShape" mc:Ignorable="w14 w15 w16se w16cid w16 w16cex w16sdtdh wp14">
   <w:p>
     <w:pPr>
       <w:pStyle w:val="Footer"/>
@@ -826,7 +880,7 @@
 </file>
 
 <file path=word/footnotes.xml><?xml version="1.0" encoding="utf-8"?>
-<w:footnotes xmlns:wpc="http://schemas.microsoft.com/office/word/2010/wordprocessingCanvas" xmlns:cx="http://schemas.microsoft.com/office/drawing/2014/chartex" xmlns:cx1="http://schemas.microsoft.com/office/drawing/2015/9/8/chartex" xmlns:cx2="http://schemas.microsoft.com/office/drawing/2015/10/21/chartex" xmlns:cx3="http://schemas.microsoft.com/office/drawing/2016/5/9/chartex" xmlns:cx4="http://schemas.microsoft.com/office/drawing/2016/5/10/chartex" xmlns:cx5="http://schemas.microsoft.com/office/drawing/2016/5/11/chartex" xmlns:cx6="http://schemas.microsoft.com/office/drawing/2016/5/12/chartex" xmlns:cx7="http://schemas.microsoft.com/office/drawing/2016/5/13/chartex" xmlns:cx8="http://schemas.microsoft.com/office/drawing/2016/5/14/chartex" xmlns:mc="http://schemas.openxmlformats.org/markup-compatibility/2006" xmlns:aink="http://schemas.microsoft.com/office/drawing/2016/ink" xmlns:am3d="http://schemas.microsoft.com/office/drawing/2017/model3d" xmlns:o="urn:schemas-microsoft-com:office:office" xmlns:r="http://schemas.openxmlformats.org/officeDocument/2006/relationships" xmlns:m="http://schemas.openxmlformats.org/officeDocument/2006/math" xmlns:v="urn:schemas-microsoft-com:vml" xmlns:wp14="http://schemas.microsoft.com/office/word/2010/wordprocessingDrawing" xmlns:wp="http://schemas.openxmlformats.org/drawingml/2006/wordprocessingDrawing" xmlns:w10="urn:schemas-microsoft-com:office:word" xmlns:w="http://schemas.openxmlformats.org/wordprocessingml/2006/main" xmlns:w14="http://schemas.microsoft.com/office/word/2010/wordml" xmlns:w15="http://schemas.microsoft.com/office/word/2012/wordml" xmlns:w16cex="http://schemas.microsoft.com/office/word/2018/wordml/cex" xmlns:w16cid="http://schemas.microsoft.com/office/word/2016/wordml/cid" xmlns:w16="http://schemas.microsoft.com/office/word/2018/wordml" xmlns:w16sdtdh="http://schemas.microsoft.com/office/word/2020/wordml/sdtdatahash" xmlns:w16se="http://schemas.microsoft.com/office/word/2015/wordml/symex" xmlns:wpg="http://schemas.microsoft.com/office/word/2010/wordprocessingGroup" xmlns:wpi="http://schemas.microsoft.com/office/word/2010/wordprocessingInk" xmlns:wne="http://schemas.microsoft.com/office/word/2006/wordml" xmlns:wps="http://schemas.microsoft.com/office/word/2010/wordprocessingShape" mc:Ignorable="w14 w15 w16se w16cid w16 w16cex w16sdtdh wp14">
+<w:footnotes xmlns:wpc="http://schemas.microsoft.com/office/word/2010/wordprocessingCanvas" xmlns:cx="http://schemas.microsoft.com/office/drawing/2014/chartex" xmlns:cx1="http://schemas.microsoft.com/office/drawing/2015/9/8/chartex" xmlns:cx2="http://schemas.microsoft.com/office/drawing/2015/10/21/chartex" xmlns:cx3="http://schemas.microsoft.com/office/drawing/2016/5/9/chartex" xmlns:cx4="http://schemas.microsoft.com/office/drawing/2016/5/10/chartex" xmlns:cx5="http://schemas.microsoft.com/office/drawing/2016/5/11/chartex" xmlns:cx6="http://schemas.microsoft.com/office/drawing/2016/5/12/chartex" xmlns:cx7="http://schemas.microsoft.com/office/drawing/2016/5/13/chartex" xmlns:cx8="http://schemas.microsoft.com/office/drawing/2016/5/14/chartex" xmlns:mc="http://schemas.openxmlformats.org/markup-compatibility/2006" xmlns:aink="http://schemas.microsoft.com/office/drawing/2016/ink" xmlns:am3d="http://schemas.microsoft.com/office/drawing/2017/model3d" xmlns:o="urn:schemas-microsoft-com:office:office" xmlns:oel="http://schemas.microsoft.com/office/2019/extlst" xmlns:r="http://schemas.openxmlformats.org/officeDocument/2006/relationships" xmlns:m="http://schemas.openxmlformats.org/officeDocument/2006/math" xmlns:v="urn:schemas-microsoft-com:vml" xmlns:wp14="http://schemas.microsoft.com/office/word/2010/wordprocessingDrawing" xmlns:wp="http://schemas.openxmlformats.org/drawingml/2006/wordprocessingDrawing" xmlns:w10="urn:schemas-microsoft-com:office:word" xmlns:w="http://schemas.openxmlformats.org/wordprocessingml/2006/main" xmlns:w14="http://schemas.microsoft.com/office/word/2010/wordml" xmlns:w15="http://schemas.microsoft.com/office/word/2012/wordml" xmlns:w16cex="http://schemas.microsoft.com/office/word/2018/wordml/cex" xmlns:w16cid="http://schemas.microsoft.com/office/word/2016/wordml/cid" xmlns:w16="http://schemas.microsoft.com/office/word/2018/wordml" xmlns:w16sdtdh="http://schemas.microsoft.com/office/word/2020/wordml/sdtdatahash" xmlns:w16se="http://schemas.microsoft.com/office/word/2015/wordml/symex" xmlns:wpg="http://schemas.microsoft.com/office/word/2010/wordprocessingGroup" xmlns:wpi="http://schemas.microsoft.com/office/word/2010/wordprocessingInk" xmlns:wne="http://schemas.microsoft.com/office/word/2006/wordml" xmlns:wps="http://schemas.microsoft.com/office/word/2010/wordprocessingShape" mc:Ignorable="w14 w15 w16se w16cid w16 w16cex w16sdtdh wp14">
   <w:footnote w:type="separator" w:id="-1">
     <w:p>
       <w:pPr>
@@ -851,7 +905,7 @@
 </file>
 
 <file path=word/header1.xml><?xml version="1.0" encoding="utf-8"?>
-<w:hdr xmlns:wpc="http://schemas.microsoft.com/office/word/2010/wordprocessingCanvas" xmlns:cx="http://schemas.microsoft.com/office/drawing/2014/chartex" xmlns:cx1="http://schemas.microsoft.com/office/drawing/2015/9/8/chartex" xmlns:cx2="http://schemas.microsoft.com/office/drawing/2015/10/21/chartex" xmlns:cx3="http://schemas.microsoft.com/office/drawing/2016/5/9/chartex" xmlns:cx4="http://schemas.microsoft.com/office/drawing/2016/5/10/chartex" xmlns:cx5="http://schemas.microsoft.com/office/drawing/2016/5/11/chartex" xmlns:cx6="http://schemas.microsoft.com/office/drawing/2016/5/12/chartex" xmlns:cx7="http://schemas.microsoft.com/office/drawing/2016/5/13/chartex" xmlns:cx8="http://schemas.microsoft.com/office/drawing/2016/5/14/chartex" xmlns:mc="http://schemas.openxmlformats.org/markup-compatibility/2006" xmlns:aink="http://schemas.microsoft.com/office/drawing/2016/ink" xmlns:am3d="http://schemas.microsoft.com/office/drawing/2017/model3d" xmlns:o="urn:schemas-microsoft-com:office:office" xmlns:r="http://schemas.openxmlformats.org/officeDocument/2006/relationships" xmlns:m="http://schemas.openxmlformats.org/officeDocument/2006/math" xmlns:v="urn:schemas-microsoft-com:vml" xmlns:wp14="http://schemas.microsoft.com/office/word/2010/wordprocessingDrawing" xmlns:wp="http://schemas.openxmlformats.org/drawingml/2006/wordprocessingDrawing" xmlns:w10="urn:schemas-microsoft-com:office:word" xmlns:w="http://schemas.openxmlformats.org/wordprocessingml/2006/main" xmlns:w14="http://schemas.microsoft.com/office/word/2010/wordml" xmlns:w15="http://schemas.microsoft.com/office/word/2012/wordml" xmlns:w16cex="http://schemas.microsoft.com/office/word/2018/wordml/cex" xmlns:w16cid="http://schemas.microsoft.com/office/word/2016/wordml/cid" xmlns:w16="http://schemas.microsoft.com/office/word/2018/wordml" xmlns:w16sdtdh="http://schemas.microsoft.com/office/word/2020/wordml/sdtdatahash" xmlns:w16se="http://schemas.microsoft.com/office/word/2015/wordml/symex" xmlns:wpg="http://schemas.microsoft.com/office/word/2010/wordprocessingGroup" xmlns:wpi="http://schemas.microsoft.com/office/word/2010/wordprocessingInk" xmlns:wne="http://schemas.microsoft.com/office/word/2006/wordml" xmlns:wps="http://schemas.microsoft.com/office/word/2010/wordprocessingShape" mc:Ignorable="w14 w15 w16se w16cid w16 w16cex w16sdtdh wp14">
+<w:hdr xmlns:wpc="http://schemas.microsoft.com/office/word/2010/wordprocessingCanvas" xmlns:cx="http://schemas.microsoft.com/office/drawing/2014/chartex" xmlns:cx1="http://schemas.microsoft.com/office/drawing/2015/9/8/chartex" xmlns:cx2="http://schemas.microsoft.com/office/drawing/2015/10/21/chartex" xmlns:cx3="http://schemas.microsoft.com/office/drawing/2016/5/9/chartex" xmlns:cx4="http://schemas.microsoft.com/office/drawing/2016/5/10/chartex" xmlns:cx5="http://schemas.microsoft.com/office/drawing/2016/5/11/chartex" xmlns:cx6="http://schemas.microsoft.com/office/drawing/2016/5/12/chartex" xmlns:cx7="http://schemas.microsoft.com/office/drawing/2016/5/13/chartex" xmlns:cx8="http://schemas.microsoft.com/office/drawing/2016/5/14/chartex" xmlns:mc="http://schemas.openxmlformats.org/markup-compatibility/2006" xmlns:aink="http://schemas.microsoft.com/office/drawing/2016/ink" xmlns:am3d="http://schemas.microsoft.com/office/drawing/2017/model3d" xmlns:o="urn:schemas-microsoft-com:office:office" xmlns:oel="http://schemas.microsoft.com/office/2019/extlst" xmlns:r="http://schemas.openxmlformats.org/officeDocument/2006/relationships" xmlns:m="http://schemas.openxmlformats.org/officeDocument/2006/math" xmlns:v="urn:schemas-microsoft-com:vml" xmlns:wp14="http://schemas.microsoft.com/office/word/2010/wordprocessingDrawing" xmlns:wp="http://schemas.openxmlformats.org/drawingml/2006/wordprocessingDrawing" xmlns:w10="urn:schemas-microsoft-com:office:word" xmlns:w="http://schemas.openxmlformats.org/wordprocessingml/2006/main" xmlns:w14="http://schemas.microsoft.com/office/word/2010/wordml" xmlns:w15="http://schemas.microsoft.com/office/word/2012/wordml" xmlns:w16cex="http://schemas.microsoft.com/office/word/2018/wordml/cex" xmlns:w16cid="http://schemas.microsoft.com/office/word/2016/wordml/cid" xmlns:w16="http://schemas.microsoft.com/office/word/2018/wordml" xmlns:w16sdtdh="http://schemas.microsoft.com/office/word/2020/wordml/sdtdatahash" xmlns:w16se="http://schemas.microsoft.com/office/word/2015/wordml/symex" xmlns:wpg="http://schemas.microsoft.com/office/word/2010/wordprocessingGroup" xmlns:wpi="http://schemas.microsoft.com/office/word/2010/wordprocessingInk" xmlns:wne="http://schemas.microsoft.com/office/word/2006/wordml" xmlns:wps="http://schemas.microsoft.com/office/word/2010/wordprocessingShape" mc:Ignorable="w14 w15 w16se w16cid w16 w16cex w16sdtdh wp14">
   <w:p>
     <w:pPr>
       <w:pStyle w:val="Header"/>
@@ -861,7 +915,7 @@
 </file>
 
 <file path=word/header2.xml><?xml version="1.0" encoding="utf-8"?>
-<w:hdr xmlns:wpc="http://schemas.microsoft.com/office/word/2010/wordprocessingCanvas" xmlns:cx="http://schemas.microsoft.com/office/drawing/2014/chartex" xmlns:cx1="http://schemas.microsoft.com/office/drawing/2015/9/8/chartex" xmlns:cx2="http://schemas.microsoft.com/office/drawing/2015/10/21/chartex" xmlns:cx3="http://schemas.microsoft.com/office/drawing/2016/5/9/chartex" xmlns:cx4="http://schemas.microsoft.com/office/drawing/2016/5/10/chartex" xmlns:cx5="http://schemas.microsoft.com/office/drawing/2016/5/11/chartex" xmlns:cx6="http://schemas.microsoft.com/office/drawing/2016/5/12/chartex" xmlns:cx7="http://schemas.microsoft.com/office/drawing/2016/5/13/chartex" xmlns:cx8="http://schemas.microsoft.com/office/drawing/2016/5/14/chartex" xmlns:mc="http://schemas.openxmlformats.org/markup-compatibility/2006" xmlns:aink="http://schemas.microsoft.com/office/drawing/2016/ink" xmlns:am3d="http://schemas.microsoft.com/office/drawing/2017/model3d" xmlns:o="urn:schemas-microsoft-com:office:office" xmlns:r="http://schemas.openxmlformats.org/officeDocument/2006/relationships" xmlns:m="http://schemas.openxmlformats.org/officeDocument/2006/math" xmlns:v="urn:schemas-microsoft-com:vml" xmlns:wp14="http://schemas.microsoft.com/office/word/2010/wordprocessingDrawing" xmlns:wp="http://schemas.openxmlformats.org/drawingml/2006/wordprocessingDrawing" xmlns:w10="urn:schemas-microsoft-com:office:word" xmlns:w="http://schemas.openxmlformats.org/wordprocessingml/2006/main" xmlns:w14="http://schemas.microsoft.com/office/word/2010/wordml" xmlns:w15="http://schemas.microsoft.com/office/word/2012/wordml" xmlns:w16cex="http://schemas.microsoft.com/office/word/2018/wordml/cex" xmlns:w16cid="http://schemas.microsoft.com/office/word/2016/wordml/cid" xmlns:w16="http://schemas.microsoft.com/office/word/2018/wordml" xmlns:w16sdtdh="http://schemas.microsoft.com/office/word/2020/wordml/sdtdatahash" xmlns:w16se="http://schemas.microsoft.com/office/word/2015/wordml/symex" xmlns:wpg="http://schemas.microsoft.com/office/word/2010/wordprocessingGroup" xmlns:wpi="http://schemas.microsoft.com/office/word/2010/wordprocessingInk" xmlns:wne="http://schemas.microsoft.com/office/word/2006/wordml" xmlns:wps="http://schemas.microsoft.com/office/word/2010/wordprocessingShape" mc:Ignorable="w14 w15 w16se w16cid w16 w16cex w16sdtdh wp14">
+<w:hdr xmlns:wpc="http://schemas.microsoft.com/office/word/2010/wordprocessingCanvas" xmlns:cx="http://schemas.microsoft.com/office/drawing/2014/chartex" xmlns:cx1="http://schemas.microsoft.com/office/drawing/2015/9/8/chartex" xmlns:cx2="http://schemas.microsoft.com/office/drawing/2015/10/21/chartex" xmlns:cx3="http://schemas.microsoft.com/office/drawing/2016/5/9/chartex" xmlns:cx4="http://schemas.microsoft.com/office/drawing/2016/5/10/chartex" xmlns:cx5="http://schemas.microsoft.com/office/drawing/2016/5/11/chartex" xmlns:cx6="http://schemas.microsoft.com/office/drawing/2016/5/12/chartex" xmlns:cx7="http://schemas.microsoft.com/office/drawing/2016/5/13/chartex" xmlns:cx8="http://schemas.microsoft.com/office/drawing/2016/5/14/chartex" xmlns:mc="http://schemas.openxmlformats.org/markup-compatibility/2006" xmlns:aink="http://schemas.microsoft.com/office/drawing/2016/ink" xmlns:am3d="http://schemas.microsoft.com/office/drawing/2017/model3d" xmlns:o="urn:schemas-microsoft-com:office:office" xmlns:oel="http://schemas.microsoft.com/office/2019/extlst" xmlns:r="http://schemas.openxmlformats.org/officeDocument/2006/relationships" xmlns:m="http://schemas.openxmlformats.org/officeDocument/2006/math" xmlns:v="urn:schemas-microsoft-com:vml" xmlns:wp14="http://schemas.microsoft.com/office/word/2010/wordprocessingDrawing" xmlns:wp="http://schemas.openxmlformats.org/drawingml/2006/wordprocessingDrawing" xmlns:w10="urn:schemas-microsoft-com:office:word" xmlns:w="http://schemas.openxmlformats.org/wordprocessingml/2006/main" xmlns:w14="http://schemas.microsoft.com/office/word/2010/wordml" xmlns:w15="http://schemas.microsoft.com/office/word/2012/wordml" xmlns:w16cex="http://schemas.microsoft.com/office/word/2018/wordml/cex" xmlns:w16cid="http://schemas.microsoft.com/office/word/2016/wordml/cid" xmlns:w16="http://schemas.microsoft.com/office/word/2018/wordml" xmlns:w16sdtdh="http://schemas.microsoft.com/office/word/2020/wordml/sdtdatahash" xmlns:w16se="http://schemas.microsoft.com/office/word/2015/wordml/symex" xmlns:wpg="http://schemas.microsoft.com/office/word/2010/wordprocessingGroup" xmlns:wpi="http://schemas.microsoft.com/office/word/2010/wordprocessingInk" xmlns:wne="http://schemas.microsoft.com/office/word/2006/wordml" xmlns:wps="http://schemas.microsoft.com/office/word/2010/wordprocessingShape" mc:Ignorable="w14 w15 w16se w16cid w16 w16cex w16sdtdh wp14">
   <w:p>
     <w:pPr>
       <w:pStyle w:val="Header"/>
@@ -871,7 +925,7 @@
 </file>
 
 <file path=word/header3.xml><?xml version="1.0" encoding="utf-8"?>
-<w:hdr xmlns:wpc="http://schemas.microsoft.com/office/word/2010/wordprocessingCanvas" xmlns:cx="http://schemas.microsoft.com/office/drawing/2014/chartex" xmlns:cx1="http://schemas.microsoft.com/office/drawing/2015/9/8/chartex" xmlns:cx2="http://schemas.microsoft.com/office/drawing/2015/10/21/chartex" xmlns:cx3="http://schemas.microsoft.com/office/drawing/2016/5/9/chartex" xmlns:cx4="http://schemas.microsoft.com/office/drawing/2016/5/10/chartex" xmlns:cx5="http://schemas.microsoft.com/office/drawing/2016/5/11/chartex" xmlns:cx6="http://schemas.microsoft.com/office/drawing/2016/5/12/chartex" xmlns:cx7="http://schemas.microsoft.com/office/drawing/2016/5/13/chartex" xmlns:cx8="http://schemas.microsoft.com/office/drawing/2016/5/14/chartex" xmlns:mc="http://schemas.openxmlformats.org/markup-compatibility/2006" xmlns:aink="http://schemas.microsoft.com/office/drawing/2016/ink" xmlns:am3d="http://schemas.microsoft.com/office/drawing/2017/model3d" xmlns:o="urn:schemas-microsoft-com:office:office" xmlns:r="http://schemas.openxmlformats.org/officeDocument/2006/relationships" xmlns:m="http://schemas.openxmlformats.org/officeDocument/2006/math" xmlns:v="urn:schemas-microsoft-com:vml" xmlns:wp14="http://schemas.microsoft.com/office/word/2010/wordprocessingDrawing" xmlns:wp="http://schemas.openxmlformats.org/drawingml/2006/wordprocessingDrawing" xmlns:w10="urn:schemas-microsoft-com:office:word" xmlns:w="http://schemas.openxmlformats.org/wordprocessingml/2006/main" xmlns:w14="http://schemas.microsoft.com/office/word/2010/wordml" xmlns:w15="http://schemas.microsoft.com/office/word/2012/wordml" xmlns:w16cex="http://schemas.microsoft.com/office/word/2018/wordml/cex" xmlns:w16cid="http://schemas.microsoft.com/office/word/2016/wordml/cid" xmlns:w16="http://schemas.microsoft.com/office/word/2018/wordml" xmlns:w16sdtdh="http://schemas.microsoft.com/office/word/2020/wordml/sdtdatahash" xmlns:w16se="http://schemas.microsoft.com/office/word/2015/wordml/symex" xmlns:wpg="http://schemas.microsoft.com/office/word/2010/wordprocessingGroup" xmlns:wpi="http://schemas.microsoft.com/office/word/2010/wordprocessingInk" xmlns:wne="http://schemas.microsoft.com/office/word/2006/wordml" xmlns:wps="http://schemas.microsoft.com/office/word/2010/wordprocessingShape" mc:Ignorable="w14 w15 w16se w16cid w16 w16cex w16sdtdh wp14">
+<w:hdr xmlns:wpc="http://schemas.microsoft.com/office/word/2010/wordprocessingCanvas" xmlns:cx="http://schemas.microsoft.com/office/drawing/2014/chartex" xmlns:cx1="http://schemas.microsoft.com/office/drawing/2015/9/8/chartex" xmlns:cx2="http://schemas.microsoft.com/office/drawing/2015/10/21/chartex" xmlns:cx3="http://schemas.microsoft.com/office/drawing/2016/5/9/chartex" xmlns:cx4="http://schemas.microsoft.com/office/drawing/2016/5/10/chartex" xmlns:cx5="http://schemas.microsoft.com/office/drawing/2016/5/11/chartex" xmlns:cx6="http://schemas.microsoft.com/office/drawing/2016/5/12/chartex" xmlns:cx7="http://schemas.microsoft.com/office/drawing/2016/5/13/chartex" xmlns:cx8="http://schemas.microsoft.com/office/drawing/2016/5/14/chartex" xmlns:mc="http://schemas.openxmlformats.org/markup-compatibility/2006" xmlns:aink="http://schemas.microsoft.com/office/drawing/2016/ink" xmlns:am3d="http://schemas.microsoft.com/office/drawing/2017/model3d" xmlns:o="urn:schemas-microsoft-com:office:office" xmlns:oel="http://schemas.microsoft.com/office/2019/extlst" xmlns:r="http://schemas.openxmlformats.org/officeDocument/2006/relationships" xmlns:m="http://schemas.openxmlformats.org/officeDocument/2006/math" xmlns:v="urn:schemas-microsoft-com:vml" xmlns:wp14="http://schemas.microsoft.com/office/word/2010/wordprocessingDrawing" xmlns:wp="http://schemas.openxmlformats.org/drawingml/2006/wordprocessingDrawing" xmlns:w10="urn:schemas-microsoft-com:office:word" xmlns:w="http://schemas.openxmlformats.org/wordprocessingml/2006/main" xmlns:w14="http://schemas.microsoft.com/office/word/2010/wordml" xmlns:w15="http://schemas.microsoft.com/office/word/2012/wordml" xmlns:w16cex="http://schemas.microsoft.com/office/word/2018/wordml/cex" xmlns:w16cid="http://schemas.microsoft.com/office/word/2016/wordml/cid" xmlns:w16="http://schemas.microsoft.com/office/word/2018/wordml" xmlns:w16sdtdh="http://schemas.microsoft.com/office/word/2020/wordml/sdtdatahash" xmlns:w16se="http://schemas.microsoft.com/office/word/2015/wordml/symex" xmlns:wpg="http://schemas.microsoft.com/office/word/2010/wordprocessingGroup" xmlns:wpi="http://schemas.microsoft.com/office/word/2010/wordprocessingInk" xmlns:wne="http://schemas.microsoft.com/office/word/2006/wordml" xmlns:wps="http://schemas.microsoft.com/office/word/2010/wordprocessingShape" mc:Ignorable="w14 w15 w16se w16cid w16 w16cex w16sdtdh wp14">
   <w:p>
     <w:pPr>
       <w:pStyle w:val="Header"/>
@@ -881,7 +935,7 @@
 </file>
 
 <file path=word/numbering.xml><?xml version="1.0" encoding="utf-8"?>
-<w:numbering xmlns:wpc="http://schemas.microsoft.com/office/word/2010/wordprocessingCanvas" xmlns:cx="http://schemas.microsoft.com/office/drawing/2014/chartex" xmlns:cx1="http://schemas.microsoft.com/office/drawing/2015/9/8/chartex" xmlns:cx2="http://schemas.microsoft.com/office/drawing/2015/10/21/chartex" xmlns:cx3="http://schemas.microsoft.com/office/drawing/2016/5/9/chartex" xmlns:cx4="http://schemas.microsoft.com/office/drawing/2016/5/10/chartex" xmlns:cx5="http://schemas.microsoft.com/office/drawing/2016/5/11/chartex" xmlns:cx6="http://schemas.microsoft.com/office/drawing/2016/5/12/chartex" xmlns:cx7="http://schemas.microsoft.com/office/drawing/2016/5/13/chartex" xmlns:cx8="http://schemas.microsoft.com/office/drawing/2016/5/14/chartex" xmlns:mc="http://schemas.openxmlformats.org/markup-compatibility/2006" xmlns:aink="http://schemas.microsoft.com/office/drawing/2016/ink" xmlns:am3d="http://schemas.microsoft.com/office/drawing/2017/model3d" xmlns:o="urn:schemas-microsoft-com:office:office" xmlns:r="http://schemas.openxmlformats.org/officeDocument/2006/relationships" xmlns:m="http://schemas.openxmlformats.org/officeDocument/2006/math" xmlns:v="urn:schemas-microsoft-com:vml" xmlns:wp14="http://schemas.microsoft.com/office/word/2010/wordprocessingDrawing" xmlns:wp="http://schemas.openxmlformats.org/drawingml/2006/wordprocessingDrawing" xmlns:w10="urn:schemas-microsoft-com:office:word" xmlns:w="http://schemas.openxmlformats.org/wordprocessingml/2006/main" xmlns:w14="http://schemas.microsoft.com/office/word/2010/wordml" xmlns:w15="http://schemas.microsoft.com/office/word/2012/wordml" xmlns:w16cex="http://schemas.microsoft.com/office/word/2018/wordml/cex" xmlns:w16cid="http://schemas.microsoft.com/office/word/2016/wordml/cid" xmlns:w16="http://schemas.microsoft.com/office/word/2018/wordml" xmlns:w16sdtdh="http://schemas.microsoft.com/office/word/2020/wordml/sdtdatahash" xmlns:w16se="http://schemas.microsoft.com/office/word/2015/wordml/symex" xmlns:wpg="http://schemas.microsoft.com/office/word/2010/wordprocessingGroup" xmlns:wpi="http://schemas.microsoft.com/office/word/2010/wordprocessingInk" xmlns:wne="http://schemas.microsoft.com/office/word/2006/wordml" xmlns:wps="http://schemas.microsoft.com/office/word/2010/wordprocessingShape" mc:Ignorable="w14 w15 w16se w16cid w16 w16cex w16sdtdh wp14">
+<w:numbering xmlns:wpc="http://schemas.microsoft.com/office/word/2010/wordprocessingCanvas" xmlns:cx="http://schemas.microsoft.com/office/drawing/2014/chartex" xmlns:cx1="http://schemas.microsoft.com/office/drawing/2015/9/8/chartex" xmlns:cx2="http://schemas.microsoft.com/office/drawing/2015/10/21/chartex" xmlns:cx3="http://schemas.microsoft.com/office/drawing/2016/5/9/chartex" xmlns:cx4="http://schemas.microsoft.com/office/drawing/2016/5/10/chartex" xmlns:cx5="http://schemas.microsoft.com/office/drawing/2016/5/11/chartex" xmlns:cx6="http://schemas.microsoft.com/office/drawing/2016/5/12/chartex" xmlns:cx7="http://schemas.microsoft.com/office/drawing/2016/5/13/chartex" xmlns:cx8="http://schemas.microsoft.com/office/drawing/2016/5/14/chartex" xmlns:mc="http://schemas.openxmlformats.org/markup-compatibility/2006" xmlns:aink="http://schemas.microsoft.com/office/drawing/2016/ink" xmlns:am3d="http://schemas.microsoft.com/office/drawing/2017/model3d" xmlns:o="urn:schemas-microsoft-com:office:office" xmlns:oel="http://schemas.microsoft.com/office/2019/extlst" xmlns:r="http://schemas.openxmlformats.org/officeDocument/2006/relationships" xmlns:m="http://schemas.openxmlformats.org/officeDocument/2006/math" xmlns:v="urn:schemas-microsoft-com:vml" xmlns:wp14="http://schemas.microsoft.com/office/word/2010/wordprocessingDrawing" xmlns:wp="http://schemas.openxmlformats.org/drawingml/2006/wordprocessingDrawing" xmlns:w10="urn:schemas-microsoft-com:office:word" xmlns:w="http://schemas.openxmlformats.org/wordprocessingml/2006/main" xmlns:w14="http://schemas.microsoft.com/office/word/2010/wordml" xmlns:w15="http://schemas.microsoft.com/office/word/2012/wordml" xmlns:w16cex="http://schemas.microsoft.com/office/word/2018/wordml/cex" xmlns:w16cid="http://schemas.microsoft.com/office/word/2016/wordml/cid" xmlns:w16="http://schemas.microsoft.com/office/word/2018/wordml" xmlns:w16sdtdh="http://schemas.microsoft.com/office/word/2020/wordml/sdtdatahash" xmlns:w16se="http://schemas.microsoft.com/office/word/2015/wordml/symex" xmlns:wpg="http://schemas.microsoft.com/office/word/2010/wordprocessingGroup" xmlns:wpi="http://schemas.microsoft.com/office/word/2010/wordprocessingInk" xmlns:wne="http://schemas.microsoft.com/office/word/2006/wordml" xmlns:wps="http://schemas.microsoft.com/office/word/2010/wordprocessingShape" mc:Ignorable="w14 w15 w16se w16cid w16 w16cex w16sdtdh wp14">
   <w:abstractNum w:abstractNumId="0" w15:restartNumberingAfterBreak="0">
     <w:nsid w:val="2C142B8F"/>
     <w:multiLevelType w:val="hybridMultilevel"/>
@@ -1149,16 +1203,16 @@
       </w:pPr>
     </w:lvl>
   </w:abstractNum>
-  <w:num w:numId="1">
+  <w:num w:numId="1" w16cid:durableId="504514977">
     <w:abstractNumId w:val="0"/>
   </w:num>
-  <w:num w:numId="2">
+  <w:num w:numId="2" w16cid:durableId="467207901">
     <w:abstractNumId w:val="2"/>
   </w:num>
-  <w:num w:numId="3">
+  <w:num w:numId="3" w16cid:durableId="1509833033">
     <w:abstractNumId w:val="1"/>
   </w:num>
-  <w:num w:numId="4">
+  <w:num w:numId="4" w16cid:durableId="1856113650">
     <w:abstractNumId w:val="1"/>
     <w:lvlOverride w:ilvl="0">
       <w:startOverride w:val="1"/>

</xml_diff>